<commit_message>
Update Relatório - Mini-projeto.docx
</commit_message>
<xml_diff>
--- a/Relatorio/Relatório - Mini-projeto.docx
+++ b/Relatorio/Relatório - Mini-projeto.docx
@@ -768,44 +768,6 @@
     </w:p>
     <w:p>
       <w:pPr>
-        <w:spacing w:line="360" w:lineRule="auto"/>
-      </w:pPr>
-      <w:r>
-        <w:t xml:space="preserve">Trata-se de um elemento </w:t>
-      </w:r>
-      <w:r>
-        <w:rPr>
-          <w:b/>
-        </w:rPr>
-        <w:t>obrigatório</w:t>
-      </w:r>
-      <w:r>
-        <w:t>.</w:t>
-      </w:r>
-      <w:r>
-        <w:t xml:space="preserve"> Nota: </w:t>
-      </w:r>
-      <w:r>
-        <w:rPr>
-          <w:b/>
-        </w:rPr>
-        <w:t>o índ</w:t>
-      </w:r>
-      <w:r>
-        <w:rPr>
-          <w:b/>
-        </w:rPr>
-        <w:t>ice nunca figura n</w:t>
-      </w:r>
-      <w:r>
-        <w:rPr>
-          <w:b/>
-        </w:rPr>
-        <w:t>o índice.</w:t>
-      </w:r>
-    </w:p>
-    <w:p>
-      <w:pPr>
         <w:pStyle w:val="ndice1"/>
         <w:rPr>
           <w:rFonts w:asciiTheme="minorHAnsi" w:eastAsiaTheme="minorEastAsia" w:hAnsiTheme="minorHAnsi"/>
@@ -814,7 +776,7 @@
           <w:noProof/>
           <w:sz w:val="22"/>
           <w:szCs w:val="22"/>
-          <w:lang w:eastAsia="pt-PT"/>
+          <w:lang w:val="en-GB" w:eastAsia="en-GB"/>
         </w:rPr>
       </w:pPr>
       <w:r>
@@ -841,13 +803,13 @@
         </w:rPr>
         <w:fldChar w:fldCharType="separate"/>
       </w:r>
-      <w:hyperlink w:anchor="_Toc1403733" w:history="1">
+      <w:hyperlink w:anchor="_Toc41389844" w:history="1">
         <w:r>
           <w:rPr>
             <w:rStyle w:val="Hiperligao"/>
             <w:noProof/>
           </w:rPr>
-          <w:t>Originalidade e Direitos de Autor</w:t>
+          <w:t>L.ista de Figuras</w:t>
         </w:r>
         <w:r>
           <w:rPr>
@@ -868,7 +830,7 @@
             <w:noProof/>
             <w:webHidden/>
           </w:rPr>
-          <w:instrText xml:space="preserve"> PAGEREF _Toc1403733 \h </w:instrText>
+          <w:instrText xml:space="preserve"> PAGEREF _Toc41389844 \h </w:instrText>
         </w:r>
         <w:r>
           <w:rPr>
@@ -888,7 +850,7 @@
             <w:noProof/>
             <w:webHidden/>
           </w:rPr>
-          <w:t>iii</w:t>
+          <w:t>vii</w:t>
         </w:r>
         <w:r>
           <w:rPr>
@@ -909,16 +871,16 @@
           <w:noProof/>
           <w:sz w:val="22"/>
           <w:szCs w:val="22"/>
-          <w:lang w:eastAsia="pt-PT"/>
-        </w:rPr>
-      </w:pPr>
-      <w:hyperlink w:anchor="_Toc1403734" w:history="1">
+          <w:lang w:val="en-GB" w:eastAsia="en-GB"/>
+        </w:rPr>
+      </w:pPr>
+      <w:hyperlink w:anchor="_Toc41389845" w:history="1">
         <w:r>
           <w:rPr>
             <w:rStyle w:val="Hiperligao"/>
             <w:noProof/>
           </w:rPr>
-          <w:t>Dedicatória</w:t>
+          <w:t>Lista de tabelas</w:t>
         </w:r>
         <w:r>
           <w:rPr>
@@ -939,7 +901,7 @@
             <w:noProof/>
             <w:webHidden/>
           </w:rPr>
-          <w:instrText xml:space="preserve"> PAGEREF _Toc1403734 \h </w:instrText>
+          <w:instrText xml:space="preserve"> PAGEREF _Toc41389845 \h </w:instrText>
         </w:r>
         <w:r>
           <w:rPr>
@@ -959,7 +921,7 @@
             <w:noProof/>
             <w:webHidden/>
           </w:rPr>
-          <w:t>iv</w:t>
+          <w:t>viii</w:t>
         </w:r>
         <w:r>
           <w:rPr>
@@ -980,16 +942,16 @@
           <w:noProof/>
           <w:sz w:val="22"/>
           <w:szCs w:val="22"/>
-          <w:lang w:eastAsia="pt-PT"/>
-        </w:rPr>
-      </w:pPr>
-      <w:hyperlink w:anchor="_Toc1403735" w:history="1">
+          <w:lang w:val="en-GB" w:eastAsia="en-GB"/>
+        </w:rPr>
+      </w:pPr>
+      <w:hyperlink w:anchor="_Toc41389846" w:history="1">
         <w:r>
           <w:rPr>
             <w:rStyle w:val="Hiperligao"/>
             <w:noProof/>
           </w:rPr>
-          <w:t>Agradecimentos</w:t>
+          <w:t>Lista de siglas e acrónimos</w:t>
         </w:r>
         <w:r>
           <w:rPr>
@@ -1010,7 +972,7 @@
             <w:noProof/>
             <w:webHidden/>
           </w:rPr>
-          <w:instrText xml:space="preserve"> PAGEREF _Toc1403735 \h </w:instrText>
+          <w:instrText xml:space="preserve"> PAGEREF _Toc41389846 \h </w:instrText>
         </w:r>
         <w:r>
           <w:rPr>
@@ -1030,7 +992,7 @@
             <w:noProof/>
             <w:webHidden/>
           </w:rPr>
-          <w:t>v</w:t>
+          <w:t>ix</w:t>
         </w:r>
         <w:r>
           <w:rPr>
@@ -1044,6 +1006,9 @@
     <w:p>
       <w:pPr>
         <w:pStyle w:val="ndice1"/>
+        <w:tabs>
+          <w:tab w:val="left" w:pos="480"/>
+        </w:tabs>
         <w:rPr>
           <w:rFonts w:asciiTheme="minorHAnsi" w:eastAsiaTheme="minorEastAsia" w:hAnsiTheme="minorHAnsi"/>
           <w:b w:val="0"/>
@@ -1051,14 +1016,39 @@
           <w:noProof/>
           <w:sz w:val="22"/>
           <w:szCs w:val="22"/>
-          <w:lang w:eastAsia="pt-PT"/>
-        </w:rPr>
-      </w:pPr>
-      <w:hyperlink w:anchor="_Toc1403736" w:history="1">
+          <w:lang w:val="en-GB" w:eastAsia="en-GB"/>
+        </w:rPr>
+      </w:pPr>
+      <w:hyperlink w:anchor="_Toc41389847" w:history="1">
         <w:r>
           <w:rPr>
             <w:rStyle w:val="Hiperligao"/>
             <w:noProof/>
+            <w14:scene3d>
+              <w14:camera w14:prst="orthographicFront"/>
+              <w14:lightRig w14:rig="threePt" w14:dir="t">
+                <w14:rot w14:lat="0" w14:lon="0" w14:rev="0"/>
+              </w14:lightRig>
+            </w14:scene3d>
+          </w:rPr>
+          <w:t>1.</w:t>
+        </w:r>
+        <w:r>
+          <w:rPr>
+            <w:rFonts w:asciiTheme="minorHAnsi" w:eastAsiaTheme="minorEastAsia" w:hAnsiTheme="minorHAnsi"/>
+            <w:b w:val="0"/>
+            <w:bCs w:val="0"/>
+            <w:noProof/>
+            <w:sz w:val="22"/>
+            <w:szCs w:val="22"/>
+            <w:lang w:val="en-GB" w:eastAsia="en-GB"/>
+          </w:rPr>
+          <w:tab/>
+        </w:r>
+        <w:r>
+          <w:rPr>
+            <w:rStyle w:val="Hiperligao"/>
+            <w:noProof/>
           </w:rPr>
           <w:t>Resumo</w:t>
         </w:r>
@@ -1081,7 +1071,7 @@
             <w:noProof/>
             <w:webHidden/>
           </w:rPr>
-          <w:instrText xml:space="preserve"> PAGEREF _Toc1403736 \h </w:instrText>
+          <w:instrText xml:space="preserve"> PAGEREF _Toc41389847 \h </w:instrText>
         </w:r>
         <w:r>
           <w:rPr>
@@ -1101,7 +1091,7 @@
             <w:noProof/>
             <w:webHidden/>
           </w:rPr>
-          <w:t>vi</w:t>
+          <w:t>1</w:t>
         </w:r>
         <w:r>
           <w:rPr>
@@ -1122,18 +1112,10 @@
           <w:noProof/>
           <w:sz w:val="22"/>
           <w:szCs w:val="22"/>
-          <w:lang w:eastAsia="pt-PT"/>
-        </w:rPr>
-      </w:pPr>
-      <w:hyperlink w:anchor="_Toc1403737" w:history="1">
-        <w:r>
-          <w:rPr>
-            <w:rStyle w:val="Hiperligao"/>
-            <w:noProof/>
-            <w:lang w:val="en-GB"/>
-          </w:rPr>
-          <w:t>Abstract</w:t>
-        </w:r>
+          <w:lang w:val="en-GB" w:eastAsia="en-GB"/>
+        </w:rPr>
+      </w:pPr>
+      <w:hyperlink w:anchor="_Toc41389848" w:history="1">
         <w:r>
           <w:rPr>
             <w:noProof/>
@@ -1153,7 +1135,7 @@
             <w:noProof/>
             <w:webHidden/>
           </w:rPr>
-          <w:instrText xml:space="preserve"> PAGEREF _Toc1403737 \h </w:instrText>
+          <w:instrText xml:space="preserve"> PAGEREF _Toc41389848 \h </w:instrText>
         </w:r>
         <w:r>
           <w:rPr>
@@ -1173,7 +1155,7 @@
             <w:noProof/>
             <w:webHidden/>
           </w:rPr>
-          <w:t>vii</w:t>
+          <w:t>3</w:t>
         </w:r>
         <w:r>
           <w:rPr>
@@ -1187,6 +1169,9 @@
     <w:p>
       <w:pPr>
         <w:pStyle w:val="ndice1"/>
+        <w:tabs>
+          <w:tab w:val="left" w:pos="480"/>
+        </w:tabs>
         <w:rPr>
           <w:rFonts w:asciiTheme="minorHAnsi" w:eastAsiaTheme="minorEastAsia" w:hAnsiTheme="minorHAnsi"/>
           <w:b w:val="0"/>
@@ -1194,16 +1179,41 @@
           <w:noProof/>
           <w:sz w:val="22"/>
           <w:szCs w:val="22"/>
-          <w:lang w:eastAsia="pt-PT"/>
-        </w:rPr>
-      </w:pPr>
-      <w:hyperlink w:anchor="_Toc1403738" w:history="1">
+          <w:lang w:val="en-GB" w:eastAsia="en-GB"/>
+        </w:rPr>
+      </w:pPr>
+      <w:hyperlink w:anchor="_Toc41389849" w:history="1">
         <w:r>
           <w:rPr>
             <w:rStyle w:val="Hiperligao"/>
             <w:noProof/>
-          </w:rPr>
-          <w:t>Lista de Figuras</w:t>
+            <w14:scene3d>
+              <w14:camera w14:prst="orthographicFront"/>
+              <w14:lightRig w14:rig="threePt" w14:dir="t">
+                <w14:rot w14:lat="0" w14:lon="0" w14:rev="0"/>
+              </w14:lightRig>
+            </w14:scene3d>
+          </w:rPr>
+          <w:t>2.</w:t>
+        </w:r>
+        <w:r>
+          <w:rPr>
+            <w:rFonts w:asciiTheme="minorHAnsi" w:eastAsiaTheme="minorEastAsia" w:hAnsiTheme="minorHAnsi"/>
+            <w:b w:val="0"/>
+            <w:bCs w:val="0"/>
+            <w:noProof/>
+            <w:sz w:val="22"/>
+            <w:szCs w:val="22"/>
+            <w:lang w:val="en-GB" w:eastAsia="en-GB"/>
+          </w:rPr>
+          <w:tab/>
+        </w:r>
+        <w:r>
+          <w:rPr>
+            <w:rStyle w:val="Hiperligao"/>
+            <w:noProof/>
+          </w:rPr>
+          <w:t>Introdução</w:t>
         </w:r>
         <w:r>
           <w:rPr>
@@ -1224,7 +1234,7 @@
             <w:noProof/>
             <w:webHidden/>
           </w:rPr>
-          <w:instrText xml:space="preserve"> PAGEREF _Toc1403738 \h </w:instrText>
+          <w:instrText xml:space="preserve"> PAGEREF _Toc41389849 \h </w:instrText>
         </w:r>
         <w:r>
           <w:rPr>
@@ -1244,7 +1254,7 @@
             <w:noProof/>
             <w:webHidden/>
           </w:rPr>
-          <w:t>ix</w:t>
+          <w:t>4</w:t>
         </w:r>
         <w:r>
           <w:rPr>
@@ -1258,6 +1268,9 @@
     <w:p>
       <w:pPr>
         <w:pStyle w:val="ndice1"/>
+        <w:tabs>
+          <w:tab w:val="left" w:pos="480"/>
+        </w:tabs>
         <w:rPr>
           <w:rFonts w:asciiTheme="minorHAnsi" w:eastAsiaTheme="minorEastAsia" w:hAnsiTheme="minorHAnsi"/>
           <w:b w:val="0"/>
@@ -1265,16 +1278,41 @@
           <w:noProof/>
           <w:sz w:val="22"/>
           <w:szCs w:val="22"/>
-          <w:lang w:eastAsia="pt-PT"/>
-        </w:rPr>
-      </w:pPr>
-      <w:hyperlink w:anchor="_Toc1403739" w:history="1">
+          <w:lang w:val="en-GB" w:eastAsia="en-GB"/>
+        </w:rPr>
+      </w:pPr>
+      <w:hyperlink w:anchor="_Toc41389850" w:history="1">
         <w:r>
           <w:rPr>
             <w:rStyle w:val="Hiperligao"/>
             <w:noProof/>
-          </w:rPr>
-          <w:t>Lista de tabelas</w:t>
+            <w14:scene3d>
+              <w14:camera w14:prst="orthographicFront"/>
+              <w14:lightRig w14:rig="threePt" w14:dir="t">
+                <w14:rot w14:lat="0" w14:lon="0" w14:rev="0"/>
+              </w14:lightRig>
+            </w14:scene3d>
+          </w:rPr>
+          <w:t>3.</w:t>
+        </w:r>
+        <w:r>
+          <w:rPr>
+            <w:rFonts w:asciiTheme="minorHAnsi" w:eastAsiaTheme="minorEastAsia" w:hAnsiTheme="minorHAnsi"/>
+            <w:b w:val="0"/>
+            <w:bCs w:val="0"/>
+            <w:noProof/>
+            <w:sz w:val="22"/>
+            <w:szCs w:val="22"/>
+            <w:lang w:val="en-GB" w:eastAsia="en-GB"/>
+          </w:rPr>
+          <w:tab/>
+        </w:r>
+        <w:r>
+          <w:rPr>
+            <w:rStyle w:val="Hiperligao"/>
+            <w:noProof/>
+          </w:rPr>
+          <w:t>Título do capítulo</w:t>
         </w:r>
         <w:r>
           <w:rPr>
@@ -1295,7 +1333,7 @@
             <w:noProof/>
             <w:webHidden/>
           </w:rPr>
-          <w:instrText xml:space="preserve"> PAGEREF _Toc1403739 \h </w:instrText>
+          <w:instrText xml:space="preserve"> PAGEREF _Toc41389850 \h </w:instrText>
         </w:r>
         <w:r>
           <w:rPr>
@@ -1315,7 +1353,7 @@
             <w:noProof/>
             <w:webHidden/>
           </w:rPr>
-          <w:t>x</w:t>
+          <w:t>5</w:t>
         </w:r>
         <w:r>
           <w:rPr>
@@ -1329,6 +1367,9 @@
     <w:p>
       <w:pPr>
         <w:pStyle w:val="ndice1"/>
+        <w:tabs>
+          <w:tab w:val="left" w:pos="480"/>
+        </w:tabs>
         <w:rPr>
           <w:rFonts w:asciiTheme="minorHAnsi" w:eastAsiaTheme="minorEastAsia" w:hAnsiTheme="minorHAnsi"/>
           <w:b w:val="0"/>
@@ -1336,16 +1377,41 @@
           <w:noProof/>
           <w:sz w:val="22"/>
           <w:szCs w:val="22"/>
-          <w:lang w:eastAsia="pt-PT"/>
-        </w:rPr>
-      </w:pPr>
-      <w:hyperlink w:anchor="_Toc1403740" w:history="1">
+          <w:lang w:val="en-GB" w:eastAsia="en-GB"/>
+        </w:rPr>
+      </w:pPr>
+      <w:hyperlink w:anchor="_Toc41389851" w:history="1">
         <w:r>
           <w:rPr>
             <w:rStyle w:val="Hiperligao"/>
             <w:noProof/>
-          </w:rPr>
-          <w:t>Lista de siglas e acrónimos</w:t>
+            <w14:scene3d>
+              <w14:camera w14:prst="orthographicFront"/>
+              <w14:lightRig w14:rig="threePt" w14:dir="t">
+                <w14:rot w14:lat="0" w14:lon="0" w14:rev="0"/>
+              </w14:lightRig>
+            </w14:scene3d>
+          </w:rPr>
+          <w:t>4.</w:t>
+        </w:r>
+        <w:r>
+          <w:rPr>
+            <w:rFonts w:asciiTheme="minorHAnsi" w:eastAsiaTheme="minorEastAsia" w:hAnsiTheme="minorHAnsi"/>
+            <w:b w:val="0"/>
+            <w:bCs w:val="0"/>
+            <w:noProof/>
+            <w:sz w:val="22"/>
+            <w:szCs w:val="22"/>
+            <w:lang w:val="en-GB" w:eastAsia="en-GB"/>
+          </w:rPr>
+          <w:tab/>
+        </w:r>
+        <w:r>
+          <w:rPr>
+            <w:rStyle w:val="Hiperligao"/>
+            <w:noProof/>
+          </w:rPr>
+          <w:t>Conclusões ou Conclusão</w:t>
         </w:r>
         <w:r>
           <w:rPr>
@@ -1366,7 +1432,7 @@
             <w:noProof/>
             <w:webHidden/>
           </w:rPr>
-          <w:instrText xml:space="preserve"> PAGEREF _Toc1403740 \h </w:instrText>
+          <w:instrText xml:space="preserve"> PAGEREF _Toc41389851 \h </w:instrText>
         </w:r>
         <w:r>
           <w:rPr>
@@ -1386,7 +1452,7 @@
             <w:noProof/>
             <w:webHidden/>
           </w:rPr>
-          <w:t>xi</w:t>
+          <w:t>6</w:t>
         </w:r>
         <w:r>
           <w:rPr>
@@ -1400,9 +1466,6 @@
     <w:p>
       <w:pPr>
         <w:pStyle w:val="ndice1"/>
-        <w:tabs>
-          <w:tab w:val="left" w:pos="480"/>
-        </w:tabs>
         <w:rPr>
           <w:rFonts w:asciiTheme="minorHAnsi" w:eastAsiaTheme="minorEastAsia" w:hAnsiTheme="minorHAnsi"/>
           <w:b w:val="0"/>
@@ -1410,88 +1473,63 @@
           <w:noProof/>
           <w:sz w:val="22"/>
           <w:szCs w:val="22"/>
-          <w:lang w:eastAsia="pt-PT"/>
-        </w:rPr>
-      </w:pPr>
-      <w:hyperlink w:anchor="_Toc1403741" w:history="1">
+          <w:lang w:val="en-GB" w:eastAsia="en-GB"/>
+        </w:rPr>
+      </w:pPr>
+      <w:hyperlink w:anchor="_Toc41389852" w:history="1">
         <w:r>
           <w:rPr>
             <w:rStyle w:val="Hiperligao"/>
             <w:noProof/>
-            <w14:scene3d>
-              <w14:camera w14:prst="orthographicFront"/>
-              <w14:lightRig w14:rig="threePt" w14:dir="t">
-                <w14:rot w14:lat="0" w14:lon="0" w14:rev="0"/>
-              </w14:lightRig>
-            </w14:scene3d>
-          </w:rPr>
-          <w:t>1.</w:t>
-        </w:r>
-        <w:r>
-          <w:rPr>
-            <w:rFonts w:asciiTheme="minorHAnsi" w:eastAsiaTheme="minorEastAsia" w:hAnsiTheme="minorHAnsi"/>
-            <w:b w:val="0"/>
-            <w:bCs w:val="0"/>
-            <w:noProof/>
-            <w:sz w:val="22"/>
-            <w:szCs w:val="22"/>
-            <w:lang w:eastAsia="pt-PT"/>
+          </w:rPr>
+          <w:t>Bibliografia ou Referências Bibliográficas</w:t>
+        </w:r>
+        <w:r>
+          <w:rPr>
+            <w:noProof/>
+            <w:webHidden/>
           </w:rPr>
           <w:tab/>
         </w:r>
         <w:r>
           <w:rPr>
-            <w:rStyle w:val="Hiperligao"/>
-            <w:noProof/>
-          </w:rPr>
-          <w:t>Introdução</w:t>
-        </w:r>
-        <w:r>
-          <w:rPr>
             <w:noProof/>
             <w:webHidden/>
           </w:rPr>
-          <w:tab/>
+          <w:fldChar w:fldCharType="begin"/>
         </w:r>
         <w:r>
           <w:rPr>
             <w:noProof/>
             <w:webHidden/>
           </w:rPr>
-          <w:fldChar w:fldCharType="begin"/>
+          <w:instrText xml:space="preserve"> PAGEREF _Toc41389852 \h </w:instrText>
         </w:r>
         <w:r>
           <w:rPr>
             <w:noProof/>
             <w:webHidden/>
           </w:rPr>
-          <w:instrText xml:space="preserve"> PAGEREF _Toc1403741 \h </w:instrText>
         </w:r>
         <w:r>
           <w:rPr>
             <w:noProof/>
             <w:webHidden/>
           </w:rPr>
+          <w:fldChar w:fldCharType="separate"/>
         </w:r>
         <w:r>
           <w:rPr>
             <w:noProof/>
             <w:webHidden/>
           </w:rPr>
-          <w:fldChar w:fldCharType="separate"/>
+          <w:t>7</w:t>
         </w:r>
         <w:r>
           <w:rPr>
             <w:noProof/>
             <w:webHidden/>
           </w:rPr>
-          <w:t>1</w:t>
-        </w:r>
-        <w:r>
-          <w:rPr>
-            <w:noProof/>
-            <w:webHidden/>
-          </w:rPr>
           <w:fldChar w:fldCharType="end"/>
         </w:r>
       </w:hyperlink>
@@ -1499,9 +1537,6 @@
     <w:p>
       <w:pPr>
         <w:pStyle w:val="ndice1"/>
-        <w:tabs>
-          <w:tab w:val="left" w:pos="480"/>
-        </w:tabs>
         <w:rPr>
           <w:rFonts w:asciiTheme="minorHAnsi" w:eastAsiaTheme="minorEastAsia" w:hAnsiTheme="minorHAnsi"/>
           <w:b w:val="0"/>
@@ -1509,955 +1544,57 @@
           <w:noProof/>
           <w:sz w:val="22"/>
           <w:szCs w:val="22"/>
-          <w:lang w:eastAsia="pt-PT"/>
-        </w:rPr>
-      </w:pPr>
-      <w:hyperlink w:anchor="_Toc1403742" w:history="1">
+          <w:lang w:val="en-GB" w:eastAsia="en-GB"/>
+        </w:rPr>
+      </w:pPr>
+      <w:hyperlink w:anchor="_Toc41389853" w:history="1">
         <w:r>
           <w:rPr>
             <w:rStyle w:val="Hiperligao"/>
             <w:noProof/>
-            <w14:scene3d>
-              <w14:camera w14:prst="orthographicFront"/>
-              <w14:lightRig w14:rig="threePt" w14:dir="t">
-                <w14:rot w14:lat="0" w14:lon="0" w14:rev="0"/>
-              </w14:lightRig>
-            </w14:scene3d>
-          </w:rPr>
-          <w:t>2.</w:t>
-        </w:r>
-        <w:r>
-          <w:rPr>
-            <w:rFonts w:asciiTheme="minorHAnsi" w:eastAsiaTheme="minorEastAsia" w:hAnsiTheme="minorHAnsi"/>
-            <w:b w:val="0"/>
-            <w:bCs w:val="0"/>
-            <w:noProof/>
-            <w:sz w:val="22"/>
-            <w:szCs w:val="22"/>
-            <w:lang w:eastAsia="pt-PT"/>
+          </w:rPr>
+          <w:t>Anexos</w:t>
+        </w:r>
+        <w:r>
+          <w:rPr>
+            <w:noProof/>
+            <w:webHidden/>
           </w:rPr>
           <w:tab/>
         </w:r>
         <w:r>
           <w:rPr>
-            <w:rStyle w:val="Hiperligao"/>
-            <w:noProof/>
-          </w:rPr>
-          <w:t>Título do capítulo</w:t>
-        </w:r>
-        <w:r>
-          <w:rPr>
             <w:noProof/>
             <w:webHidden/>
           </w:rPr>
-          <w:tab/>
+          <w:fldChar w:fldCharType="begin"/>
         </w:r>
         <w:r>
           <w:rPr>
             <w:noProof/>
             <w:webHidden/>
           </w:rPr>
-          <w:fldChar w:fldCharType="begin"/>
+          <w:instrText xml:space="preserve"> PAGEREF _Toc41389853 \h </w:instrText>
         </w:r>
         <w:r>
           <w:rPr>
             <w:noProof/>
             <w:webHidden/>
           </w:rPr>
-          <w:instrText xml:space="preserve"> PAGEREF _Toc1403742 \h </w:instrText>
         </w:r>
         <w:r>
           <w:rPr>
             <w:noProof/>
             <w:webHidden/>
           </w:rPr>
+          <w:fldChar w:fldCharType="separate"/>
         </w:r>
         <w:r>
           <w:rPr>
             <w:noProof/>
             <w:webHidden/>
           </w:rPr>
-          <w:fldChar w:fldCharType="separate"/>
-        </w:r>
-        <w:r>
-          <w:rPr>
-            <w:noProof/>
-            <w:webHidden/>
-          </w:rPr>
-          <w:t>2</w:t>
-        </w:r>
-        <w:r>
-          <w:rPr>
-            <w:noProof/>
-            <w:webHidden/>
-          </w:rPr>
-          <w:fldChar w:fldCharType="end"/>
-        </w:r>
-      </w:hyperlink>
-    </w:p>
-    <w:p>
-      <w:pPr>
-        <w:pStyle w:val="ndice2"/>
-        <w:tabs>
-          <w:tab w:val="left" w:pos="720"/>
-          <w:tab w:val="right" w:leader="dot" w:pos="8777"/>
-        </w:tabs>
-        <w:rPr>
-          <w:rFonts w:asciiTheme="minorHAnsi" w:eastAsiaTheme="minorEastAsia" w:hAnsiTheme="minorHAnsi" w:cstheme="minorBidi"/>
-          <w:b w:val="0"/>
-          <w:bCs w:val="0"/>
-          <w:noProof/>
-          <w:sz w:val="22"/>
-          <w:szCs w:val="22"/>
-          <w:lang w:eastAsia="pt-PT"/>
-        </w:rPr>
-      </w:pPr>
-      <w:hyperlink w:anchor="_Toc1403743" w:history="1">
-        <w:r>
-          <w:rPr>
-            <w:rStyle w:val="Hiperligao"/>
-            <w:noProof/>
-          </w:rPr>
-          <w:t>2.1.</w:t>
-        </w:r>
-        <w:r>
-          <w:rPr>
-            <w:rFonts w:asciiTheme="minorHAnsi" w:eastAsiaTheme="minorEastAsia" w:hAnsiTheme="minorHAnsi" w:cstheme="minorBidi"/>
-            <w:b w:val="0"/>
-            <w:bCs w:val="0"/>
-            <w:noProof/>
-            <w:sz w:val="22"/>
-            <w:szCs w:val="22"/>
-            <w:lang w:eastAsia="pt-PT"/>
-          </w:rPr>
-          <w:tab/>
-        </w:r>
-        <w:r>
-          <w:rPr>
-            <w:rStyle w:val="Hiperligao"/>
-            <w:noProof/>
-          </w:rPr>
-          <w:t>Título da secção</w:t>
-        </w:r>
-        <w:r>
-          <w:rPr>
-            <w:noProof/>
-            <w:webHidden/>
-          </w:rPr>
-          <w:tab/>
-        </w:r>
-        <w:r>
-          <w:rPr>
-            <w:noProof/>
-            <w:webHidden/>
-          </w:rPr>
-          <w:fldChar w:fldCharType="begin"/>
-        </w:r>
-        <w:r>
-          <w:rPr>
-            <w:noProof/>
-            <w:webHidden/>
-          </w:rPr>
-          <w:instrText xml:space="preserve"> PAGEREF _Toc1403743 \h </w:instrText>
-        </w:r>
-        <w:r>
-          <w:rPr>
-            <w:noProof/>
-            <w:webHidden/>
-          </w:rPr>
-        </w:r>
-        <w:r>
-          <w:rPr>
-            <w:noProof/>
-            <w:webHidden/>
-          </w:rPr>
-          <w:fldChar w:fldCharType="separate"/>
-        </w:r>
-        <w:r>
-          <w:rPr>
-            <w:noProof/>
-            <w:webHidden/>
-          </w:rPr>
-          <w:t>3</w:t>
-        </w:r>
-        <w:r>
-          <w:rPr>
-            <w:noProof/>
-            <w:webHidden/>
-          </w:rPr>
-          <w:fldChar w:fldCharType="end"/>
-        </w:r>
-      </w:hyperlink>
-    </w:p>
-    <w:p>
-      <w:pPr>
-        <w:pStyle w:val="ndice2"/>
-        <w:tabs>
-          <w:tab w:val="left" w:pos="720"/>
-          <w:tab w:val="right" w:leader="dot" w:pos="8777"/>
-        </w:tabs>
-        <w:rPr>
-          <w:rFonts w:asciiTheme="minorHAnsi" w:eastAsiaTheme="minorEastAsia" w:hAnsiTheme="minorHAnsi" w:cstheme="minorBidi"/>
-          <w:b w:val="0"/>
-          <w:bCs w:val="0"/>
-          <w:noProof/>
-          <w:sz w:val="22"/>
-          <w:szCs w:val="22"/>
-          <w:lang w:eastAsia="pt-PT"/>
-        </w:rPr>
-      </w:pPr>
-      <w:hyperlink w:anchor="_Toc1403744" w:history="1">
-        <w:r>
-          <w:rPr>
-            <w:rStyle w:val="Hiperligao"/>
-            <w:noProof/>
-          </w:rPr>
-          <w:t>2.2.</w:t>
-        </w:r>
-        <w:r>
-          <w:rPr>
-            <w:rFonts w:asciiTheme="minorHAnsi" w:eastAsiaTheme="minorEastAsia" w:hAnsiTheme="minorHAnsi" w:cstheme="minorBidi"/>
-            <w:b w:val="0"/>
-            <w:bCs w:val="0"/>
-            <w:noProof/>
-            <w:sz w:val="22"/>
-            <w:szCs w:val="22"/>
-            <w:lang w:eastAsia="pt-PT"/>
-          </w:rPr>
-          <w:tab/>
-        </w:r>
-        <w:r>
-          <w:rPr>
-            <w:rStyle w:val="Hiperligao"/>
-            <w:noProof/>
-          </w:rPr>
-          <w:t>Título da secção</w:t>
-        </w:r>
-        <w:r>
-          <w:rPr>
-            <w:noProof/>
-            <w:webHidden/>
-          </w:rPr>
-          <w:tab/>
-        </w:r>
-        <w:r>
-          <w:rPr>
-            <w:noProof/>
-            <w:webHidden/>
-          </w:rPr>
-          <w:fldChar w:fldCharType="begin"/>
-        </w:r>
-        <w:r>
-          <w:rPr>
-            <w:noProof/>
-            <w:webHidden/>
-          </w:rPr>
-          <w:instrText xml:space="preserve"> PAGEREF _Toc1403744 \h </w:instrText>
-        </w:r>
-        <w:r>
-          <w:rPr>
-            <w:noProof/>
-            <w:webHidden/>
-          </w:rPr>
-        </w:r>
-        <w:r>
-          <w:rPr>
-            <w:noProof/>
-            <w:webHidden/>
-          </w:rPr>
-          <w:fldChar w:fldCharType="separate"/>
-        </w:r>
-        <w:r>
-          <w:rPr>
-            <w:noProof/>
-            <w:webHidden/>
-          </w:rPr>
-          <w:t>4</w:t>
-        </w:r>
-        <w:r>
-          <w:rPr>
-            <w:noProof/>
-            <w:webHidden/>
-          </w:rPr>
-          <w:fldChar w:fldCharType="end"/>
-        </w:r>
-      </w:hyperlink>
-    </w:p>
-    <w:p>
-      <w:pPr>
-        <w:pStyle w:val="ndice3"/>
-        <w:tabs>
-          <w:tab w:val="left" w:pos="1200"/>
-          <w:tab w:val="right" w:leader="dot" w:pos="8777"/>
-        </w:tabs>
-        <w:rPr>
-          <w:rFonts w:asciiTheme="minorHAnsi" w:eastAsiaTheme="minorEastAsia" w:hAnsiTheme="minorHAnsi" w:cstheme="minorBidi"/>
-          <w:noProof/>
-          <w:sz w:val="22"/>
-          <w:szCs w:val="22"/>
-          <w:lang w:eastAsia="pt-PT"/>
-        </w:rPr>
-      </w:pPr>
-      <w:hyperlink w:anchor="_Toc1403745" w:history="1">
-        <w:r>
-          <w:rPr>
-            <w:rStyle w:val="Hiperligao"/>
-            <w:noProof/>
-          </w:rPr>
-          <w:t>2.2.1.</w:t>
-        </w:r>
-        <w:r>
-          <w:rPr>
-            <w:rFonts w:asciiTheme="minorHAnsi" w:eastAsiaTheme="minorEastAsia" w:hAnsiTheme="minorHAnsi" w:cstheme="minorBidi"/>
-            <w:noProof/>
-            <w:sz w:val="22"/>
-            <w:szCs w:val="22"/>
-            <w:lang w:eastAsia="pt-PT"/>
-          </w:rPr>
-          <w:tab/>
-        </w:r>
-        <w:r>
-          <w:rPr>
-            <w:rStyle w:val="Hiperligao"/>
-            <w:noProof/>
-          </w:rPr>
-          <w:t>Título da subsecção</w:t>
-        </w:r>
-        <w:r>
-          <w:rPr>
-            <w:noProof/>
-            <w:webHidden/>
-          </w:rPr>
-          <w:tab/>
-        </w:r>
-        <w:r>
-          <w:rPr>
-            <w:noProof/>
-            <w:webHidden/>
-          </w:rPr>
-          <w:fldChar w:fldCharType="begin"/>
-        </w:r>
-        <w:r>
-          <w:rPr>
-            <w:noProof/>
-            <w:webHidden/>
-          </w:rPr>
-          <w:instrText xml:space="preserve"> PAGEREF _Toc1403745 \h </w:instrText>
-        </w:r>
-        <w:r>
-          <w:rPr>
-            <w:noProof/>
-            <w:webHidden/>
-          </w:rPr>
-        </w:r>
-        <w:r>
-          <w:rPr>
-            <w:noProof/>
-            <w:webHidden/>
-          </w:rPr>
-          <w:fldChar w:fldCharType="separate"/>
-        </w:r>
-        <w:r>
-          <w:rPr>
-            <w:noProof/>
-            <w:webHidden/>
-          </w:rPr>
-          <w:t>4</w:t>
-        </w:r>
-        <w:r>
-          <w:rPr>
-            <w:noProof/>
-            <w:webHidden/>
-          </w:rPr>
-          <w:fldChar w:fldCharType="end"/>
-        </w:r>
-      </w:hyperlink>
-    </w:p>
-    <w:p>
-      <w:pPr>
-        <w:pStyle w:val="ndice3"/>
-        <w:tabs>
-          <w:tab w:val="left" w:pos="1200"/>
-          <w:tab w:val="right" w:leader="dot" w:pos="8777"/>
-        </w:tabs>
-        <w:rPr>
-          <w:rFonts w:asciiTheme="minorHAnsi" w:eastAsiaTheme="minorEastAsia" w:hAnsiTheme="minorHAnsi" w:cstheme="minorBidi"/>
-          <w:noProof/>
-          <w:sz w:val="22"/>
-          <w:szCs w:val="22"/>
-          <w:lang w:eastAsia="pt-PT"/>
-        </w:rPr>
-      </w:pPr>
-      <w:hyperlink w:anchor="_Toc1403746" w:history="1">
-        <w:r>
-          <w:rPr>
-            <w:rStyle w:val="Hiperligao"/>
-            <w:noProof/>
-          </w:rPr>
-          <w:t>2.2.2.</w:t>
-        </w:r>
-        <w:r>
-          <w:rPr>
-            <w:rFonts w:asciiTheme="minorHAnsi" w:eastAsiaTheme="minorEastAsia" w:hAnsiTheme="minorHAnsi" w:cstheme="minorBidi"/>
-            <w:noProof/>
-            <w:sz w:val="22"/>
-            <w:szCs w:val="22"/>
-            <w:lang w:eastAsia="pt-PT"/>
-          </w:rPr>
-          <w:tab/>
-        </w:r>
-        <w:r>
-          <w:rPr>
-            <w:rStyle w:val="Hiperligao"/>
-            <w:noProof/>
-          </w:rPr>
-          <w:t>Título da subsecção</w:t>
-        </w:r>
-        <w:r>
-          <w:rPr>
-            <w:noProof/>
-            <w:webHidden/>
-          </w:rPr>
-          <w:tab/>
-        </w:r>
-        <w:r>
-          <w:rPr>
-            <w:noProof/>
-            <w:webHidden/>
-          </w:rPr>
-          <w:fldChar w:fldCharType="begin"/>
-        </w:r>
-        <w:r>
-          <w:rPr>
-            <w:noProof/>
-            <w:webHidden/>
-          </w:rPr>
-          <w:instrText xml:space="preserve"> PAGEREF _Toc1403746 \h </w:instrText>
-        </w:r>
-        <w:r>
-          <w:rPr>
-            <w:noProof/>
-            <w:webHidden/>
-          </w:rPr>
-        </w:r>
-        <w:r>
-          <w:rPr>
-            <w:noProof/>
-            <w:webHidden/>
-          </w:rPr>
-          <w:fldChar w:fldCharType="separate"/>
-        </w:r>
-        <w:r>
-          <w:rPr>
-            <w:noProof/>
-            <w:webHidden/>
-          </w:rPr>
-          <w:t>4</w:t>
-        </w:r>
-        <w:r>
-          <w:rPr>
-            <w:noProof/>
-            <w:webHidden/>
-          </w:rPr>
-          <w:fldChar w:fldCharType="end"/>
-        </w:r>
-      </w:hyperlink>
-    </w:p>
-    <w:p>
-      <w:pPr>
-        <w:pStyle w:val="ndice2"/>
-        <w:tabs>
-          <w:tab w:val="left" w:pos="720"/>
-          <w:tab w:val="right" w:leader="dot" w:pos="8777"/>
-        </w:tabs>
-        <w:rPr>
-          <w:rFonts w:asciiTheme="minorHAnsi" w:eastAsiaTheme="minorEastAsia" w:hAnsiTheme="minorHAnsi" w:cstheme="minorBidi"/>
-          <w:b w:val="0"/>
-          <w:bCs w:val="0"/>
-          <w:noProof/>
-          <w:sz w:val="22"/>
-          <w:szCs w:val="22"/>
-          <w:lang w:eastAsia="pt-PT"/>
-        </w:rPr>
-      </w:pPr>
-      <w:hyperlink w:anchor="_Toc1403747" w:history="1">
-        <w:r>
-          <w:rPr>
-            <w:rStyle w:val="Hiperligao"/>
-            <w:noProof/>
-          </w:rPr>
-          <w:t>2.3.</w:t>
-        </w:r>
-        <w:r>
-          <w:rPr>
-            <w:rFonts w:asciiTheme="minorHAnsi" w:eastAsiaTheme="minorEastAsia" w:hAnsiTheme="minorHAnsi" w:cstheme="minorBidi"/>
-            <w:b w:val="0"/>
-            <w:bCs w:val="0"/>
-            <w:noProof/>
-            <w:sz w:val="22"/>
-            <w:szCs w:val="22"/>
-            <w:lang w:eastAsia="pt-PT"/>
-          </w:rPr>
-          <w:tab/>
-        </w:r>
-        <w:r>
-          <w:rPr>
-            <w:rStyle w:val="Hiperligao"/>
-            <w:noProof/>
-          </w:rPr>
-          <w:t>Título da secção</w:t>
-        </w:r>
-        <w:r>
-          <w:rPr>
-            <w:noProof/>
-            <w:webHidden/>
-          </w:rPr>
-          <w:tab/>
-        </w:r>
-        <w:r>
-          <w:rPr>
-            <w:noProof/>
-            <w:webHidden/>
-          </w:rPr>
-          <w:fldChar w:fldCharType="begin"/>
-        </w:r>
-        <w:r>
-          <w:rPr>
-            <w:noProof/>
-            <w:webHidden/>
-          </w:rPr>
-          <w:instrText xml:space="preserve"> PAGEREF _Toc1403747 \h </w:instrText>
-        </w:r>
-        <w:r>
-          <w:rPr>
-            <w:noProof/>
-            <w:webHidden/>
-          </w:rPr>
-        </w:r>
-        <w:r>
-          <w:rPr>
-            <w:noProof/>
-            <w:webHidden/>
-          </w:rPr>
-          <w:fldChar w:fldCharType="separate"/>
-        </w:r>
-        <w:r>
-          <w:rPr>
-            <w:noProof/>
-            <w:webHidden/>
-          </w:rPr>
-          <w:t>4</w:t>
-        </w:r>
-        <w:r>
-          <w:rPr>
-            <w:noProof/>
-            <w:webHidden/>
-          </w:rPr>
-          <w:fldChar w:fldCharType="end"/>
-        </w:r>
-      </w:hyperlink>
-    </w:p>
-    <w:p>
-      <w:pPr>
-        <w:pStyle w:val="ndice1"/>
-        <w:tabs>
-          <w:tab w:val="left" w:pos="480"/>
-        </w:tabs>
-        <w:rPr>
-          <w:rFonts w:asciiTheme="minorHAnsi" w:eastAsiaTheme="minorEastAsia" w:hAnsiTheme="minorHAnsi"/>
-          <w:b w:val="0"/>
-          <w:bCs w:val="0"/>
-          <w:noProof/>
-          <w:sz w:val="22"/>
-          <w:szCs w:val="22"/>
-          <w:lang w:eastAsia="pt-PT"/>
-        </w:rPr>
-      </w:pPr>
-      <w:hyperlink w:anchor="_Toc1403748" w:history="1">
-        <w:r>
-          <w:rPr>
-            <w:rStyle w:val="Hiperligao"/>
-            <w:noProof/>
-            <w14:scene3d>
-              <w14:camera w14:prst="orthographicFront"/>
-              <w14:lightRig w14:rig="threePt" w14:dir="t">
-                <w14:rot w14:lat="0" w14:lon="0" w14:rev="0"/>
-              </w14:lightRig>
-            </w14:scene3d>
-          </w:rPr>
-          <w:t>3.</w:t>
-        </w:r>
-        <w:r>
-          <w:rPr>
-            <w:rFonts w:asciiTheme="minorHAnsi" w:eastAsiaTheme="minorEastAsia" w:hAnsiTheme="minorHAnsi"/>
-            <w:b w:val="0"/>
-            <w:bCs w:val="0"/>
-            <w:noProof/>
-            <w:sz w:val="22"/>
-            <w:szCs w:val="22"/>
-            <w:lang w:eastAsia="pt-PT"/>
-          </w:rPr>
-          <w:tab/>
-        </w:r>
-        <w:r>
-          <w:rPr>
-            <w:rStyle w:val="Hiperligao"/>
-            <w:noProof/>
-          </w:rPr>
-          <w:t>Título do capítulo</w:t>
-        </w:r>
-        <w:r>
-          <w:rPr>
-            <w:noProof/>
-            <w:webHidden/>
-          </w:rPr>
-          <w:tab/>
-        </w:r>
-        <w:r>
-          <w:rPr>
-            <w:noProof/>
-            <w:webHidden/>
-          </w:rPr>
-          <w:fldChar w:fldCharType="begin"/>
-        </w:r>
-        <w:r>
-          <w:rPr>
-            <w:noProof/>
-            <w:webHidden/>
-          </w:rPr>
-          <w:instrText xml:space="preserve"> PAGEREF _Toc1403748 \h </w:instrText>
-        </w:r>
-        <w:r>
-          <w:rPr>
-            <w:noProof/>
-            <w:webHidden/>
-          </w:rPr>
-        </w:r>
-        <w:r>
-          <w:rPr>
-            <w:noProof/>
-            <w:webHidden/>
-          </w:rPr>
-          <w:fldChar w:fldCharType="separate"/>
-        </w:r>
-        <w:r>
-          <w:rPr>
-            <w:noProof/>
-            <w:webHidden/>
-          </w:rPr>
-          <w:t>5</w:t>
-        </w:r>
-        <w:r>
-          <w:rPr>
-            <w:noProof/>
-            <w:webHidden/>
-          </w:rPr>
-          <w:fldChar w:fldCharType="end"/>
-        </w:r>
-      </w:hyperlink>
-    </w:p>
-    <w:p>
-      <w:pPr>
-        <w:pStyle w:val="ndice1"/>
-        <w:tabs>
-          <w:tab w:val="left" w:pos="480"/>
-        </w:tabs>
-        <w:rPr>
-          <w:rFonts w:asciiTheme="minorHAnsi" w:eastAsiaTheme="minorEastAsia" w:hAnsiTheme="minorHAnsi"/>
-          <w:b w:val="0"/>
-          <w:bCs w:val="0"/>
-          <w:noProof/>
-          <w:sz w:val="22"/>
-          <w:szCs w:val="22"/>
-          <w:lang w:eastAsia="pt-PT"/>
-        </w:rPr>
-      </w:pPr>
-      <w:hyperlink w:anchor="_Toc1403749" w:history="1">
-        <w:r>
-          <w:rPr>
-            <w:rStyle w:val="Hiperligao"/>
-            <w:noProof/>
-            <w14:scene3d>
-              <w14:camera w14:prst="orthographicFront"/>
-              <w14:lightRig w14:rig="threePt" w14:dir="t">
-                <w14:rot w14:lat="0" w14:lon="0" w14:rev="0"/>
-              </w14:lightRig>
-            </w14:scene3d>
-          </w:rPr>
-          <w:t>4.</w:t>
-        </w:r>
-        <w:r>
-          <w:rPr>
-            <w:rFonts w:asciiTheme="minorHAnsi" w:eastAsiaTheme="minorEastAsia" w:hAnsiTheme="minorHAnsi"/>
-            <w:b w:val="0"/>
-            <w:bCs w:val="0"/>
-            <w:noProof/>
-            <w:sz w:val="22"/>
-            <w:szCs w:val="22"/>
-            <w:lang w:eastAsia="pt-PT"/>
-          </w:rPr>
-          <w:tab/>
-        </w:r>
-        <w:r>
-          <w:rPr>
-            <w:rStyle w:val="Hiperligao"/>
-            <w:noProof/>
-          </w:rPr>
-          <w:t>Conclusões ou Conclusão</w:t>
-        </w:r>
-        <w:r>
-          <w:rPr>
-            <w:noProof/>
-            <w:webHidden/>
-          </w:rPr>
-          <w:tab/>
-        </w:r>
-        <w:r>
-          <w:rPr>
-            <w:noProof/>
-            <w:webHidden/>
-          </w:rPr>
-          <w:fldChar w:fldCharType="begin"/>
-        </w:r>
-        <w:r>
-          <w:rPr>
-            <w:noProof/>
-            <w:webHidden/>
-          </w:rPr>
-          <w:instrText xml:space="preserve"> PAGEREF _Toc1403749 \h </w:instrText>
-        </w:r>
-        <w:r>
-          <w:rPr>
-            <w:noProof/>
-            <w:webHidden/>
-          </w:rPr>
-        </w:r>
-        <w:r>
-          <w:rPr>
-            <w:noProof/>
-            <w:webHidden/>
-          </w:rPr>
-          <w:fldChar w:fldCharType="separate"/>
-        </w:r>
-        <w:r>
-          <w:rPr>
-            <w:noProof/>
-            <w:webHidden/>
-          </w:rPr>
-          <w:t>6</w:t>
-        </w:r>
-        <w:r>
-          <w:rPr>
-            <w:noProof/>
-            <w:webHidden/>
-          </w:rPr>
-          <w:fldChar w:fldCharType="end"/>
-        </w:r>
-      </w:hyperlink>
-    </w:p>
-    <w:p>
-      <w:pPr>
-        <w:pStyle w:val="ndice1"/>
-        <w:rPr>
-          <w:rFonts w:asciiTheme="minorHAnsi" w:eastAsiaTheme="minorEastAsia" w:hAnsiTheme="minorHAnsi"/>
-          <w:b w:val="0"/>
-          <w:bCs w:val="0"/>
-          <w:noProof/>
-          <w:sz w:val="22"/>
-          <w:szCs w:val="22"/>
-          <w:lang w:eastAsia="pt-PT"/>
-        </w:rPr>
-      </w:pPr>
-      <w:hyperlink w:anchor="_Toc1403750" w:history="1">
-        <w:r>
-          <w:rPr>
-            <w:rStyle w:val="Hiperligao"/>
-            <w:noProof/>
-          </w:rPr>
-          <w:t>Bibliografia ou Referências Bibliográficas</w:t>
-        </w:r>
-        <w:r>
-          <w:rPr>
-            <w:noProof/>
-            <w:webHidden/>
-          </w:rPr>
-          <w:tab/>
-        </w:r>
-        <w:r>
-          <w:rPr>
-            <w:noProof/>
-            <w:webHidden/>
-          </w:rPr>
-          <w:fldChar w:fldCharType="begin"/>
-        </w:r>
-        <w:r>
-          <w:rPr>
-            <w:noProof/>
-            <w:webHidden/>
-          </w:rPr>
-          <w:instrText xml:space="preserve"> PAGEREF _Toc1403750 \h </w:instrText>
-        </w:r>
-        <w:r>
-          <w:rPr>
-            <w:noProof/>
-            <w:webHidden/>
-          </w:rPr>
-        </w:r>
-        <w:r>
-          <w:rPr>
-            <w:noProof/>
-            <w:webHidden/>
-          </w:rPr>
-          <w:fldChar w:fldCharType="separate"/>
-        </w:r>
-        <w:r>
-          <w:rPr>
-            <w:noProof/>
-            <w:webHidden/>
-          </w:rPr>
-          <w:t>7</w:t>
-        </w:r>
-        <w:r>
-          <w:rPr>
-            <w:noProof/>
-            <w:webHidden/>
-          </w:rPr>
-          <w:fldChar w:fldCharType="end"/>
-        </w:r>
-      </w:hyperlink>
-    </w:p>
-    <w:p>
-      <w:pPr>
-        <w:pStyle w:val="ndice1"/>
-        <w:rPr>
-          <w:rFonts w:asciiTheme="minorHAnsi" w:eastAsiaTheme="minorEastAsia" w:hAnsiTheme="minorHAnsi"/>
-          <w:b w:val="0"/>
-          <w:bCs w:val="0"/>
-          <w:noProof/>
-          <w:sz w:val="22"/>
-          <w:szCs w:val="22"/>
-          <w:lang w:eastAsia="pt-PT"/>
-        </w:rPr>
-      </w:pPr>
-      <w:hyperlink w:anchor="_Toc1403751" w:history="1">
-        <w:r>
-          <w:rPr>
-            <w:rStyle w:val="Hiperligao"/>
-            <w:noProof/>
-          </w:rPr>
-          <w:t>Glossário</w:t>
-        </w:r>
-        <w:r>
-          <w:rPr>
-            <w:noProof/>
-            <w:webHidden/>
-          </w:rPr>
-          <w:tab/>
-        </w:r>
-        <w:r>
-          <w:rPr>
-            <w:noProof/>
-            <w:webHidden/>
-          </w:rPr>
-          <w:fldChar w:fldCharType="begin"/>
-        </w:r>
-        <w:r>
-          <w:rPr>
-            <w:noProof/>
-            <w:webHidden/>
-          </w:rPr>
-          <w:instrText xml:space="preserve"> PAGEREF _Toc1403751 \h </w:instrText>
-        </w:r>
-        <w:r>
-          <w:rPr>
-            <w:noProof/>
-            <w:webHidden/>
-          </w:rPr>
-        </w:r>
-        <w:r>
-          <w:rPr>
-            <w:noProof/>
-            <w:webHidden/>
-          </w:rPr>
-          <w:fldChar w:fldCharType="separate"/>
-        </w:r>
-        <w:r>
-          <w:rPr>
-            <w:noProof/>
-            <w:webHidden/>
-          </w:rPr>
           <w:t>8</w:t>
-        </w:r>
-        <w:r>
-          <w:rPr>
-            <w:noProof/>
-            <w:webHidden/>
-          </w:rPr>
-          <w:fldChar w:fldCharType="end"/>
-        </w:r>
-      </w:hyperlink>
-    </w:p>
-    <w:p>
-      <w:pPr>
-        <w:pStyle w:val="ndice1"/>
-        <w:rPr>
-          <w:rFonts w:asciiTheme="minorHAnsi" w:eastAsiaTheme="minorEastAsia" w:hAnsiTheme="minorHAnsi"/>
-          <w:b w:val="0"/>
-          <w:bCs w:val="0"/>
-          <w:noProof/>
-          <w:sz w:val="22"/>
-          <w:szCs w:val="22"/>
-          <w:lang w:eastAsia="pt-PT"/>
-        </w:rPr>
-      </w:pPr>
-      <w:hyperlink w:anchor="_Toc1403752" w:history="1">
-        <w:r>
-          <w:rPr>
-            <w:rStyle w:val="Hiperligao"/>
-            <w:noProof/>
-          </w:rPr>
-          <w:t>Anexos</w:t>
-        </w:r>
-        <w:r>
-          <w:rPr>
-            <w:noProof/>
-            <w:webHidden/>
-          </w:rPr>
-          <w:tab/>
-        </w:r>
-        <w:r>
-          <w:rPr>
-            <w:noProof/>
-            <w:webHidden/>
-          </w:rPr>
-          <w:fldChar w:fldCharType="begin"/>
-        </w:r>
-        <w:r>
-          <w:rPr>
-            <w:noProof/>
-            <w:webHidden/>
-          </w:rPr>
-          <w:instrText xml:space="preserve"> PAGEREF _Toc1403752 \h </w:instrText>
-        </w:r>
-        <w:r>
-          <w:rPr>
-            <w:noProof/>
-            <w:webHidden/>
-          </w:rPr>
-        </w:r>
-        <w:r>
-          <w:rPr>
-            <w:noProof/>
-            <w:webHidden/>
-          </w:rPr>
-          <w:fldChar w:fldCharType="separate"/>
-        </w:r>
-        <w:r>
-          <w:rPr>
-            <w:noProof/>
-            <w:webHidden/>
-          </w:rPr>
-          <w:t>9</w:t>
         </w:r>
         <w:r>
           <w:rPr>
@@ -2507,7 +1644,7 @@
       <w:bookmarkStart w:id="0" w:name="_Toc357152318"/>
       <w:bookmarkStart w:id="1" w:name="_Toc357154525"/>
       <w:bookmarkStart w:id="2" w:name="_Toc530601446"/>
-      <w:bookmarkStart w:id="3" w:name="_Toc1403738"/>
+      <w:bookmarkStart w:id="3" w:name="_Toc41389844"/>
       <w:proofErr w:type="spellStart"/>
       <w:r>
         <w:lastRenderedPageBreak/>
@@ -2718,7 +1855,7 @@
       <w:bookmarkStart w:id="4" w:name="_Toc357152319"/>
       <w:bookmarkStart w:id="5" w:name="_Toc357154526"/>
       <w:bookmarkStart w:id="6" w:name="_Toc530601447"/>
-      <w:bookmarkStart w:id="7" w:name="_Toc1403739"/>
+      <w:bookmarkStart w:id="7" w:name="_Toc41389845"/>
       <w:r>
         <w:lastRenderedPageBreak/>
         <w:t>Lista de tabe</w:t>
@@ -2903,7 +2040,7 @@
       <w:bookmarkStart w:id="8" w:name="_Toc357152320"/>
       <w:bookmarkStart w:id="9" w:name="_Toc357154527"/>
       <w:bookmarkStart w:id="10" w:name="_Toc530601448"/>
-      <w:bookmarkStart w:id="11" w:name="_Toc1403740"/>
+      <w:bookmarkStart w:id="11" w:name="_Toc41389846"/>
       <w:r>
         <w:lastRenderedPageBreak/>
         <w:t>Lista de siglas</w:t>
@@ -3170,19 +2307,18 @@
       <w:pPr>
         <w:pStyle w:val="Ttulo1"/>
       </w:pPr>
-      <w:bookmarkStart w:id="12" w:name="_Toc1403741"/>
-      <w:bookmarkStart w:id="13" w:name="_Toc357152316"/>
-      <w:bookmarkStart w:id="14" w:name="_Toc357154523"/>
-      <w:bookmarkStart w:id="15" w:name="_Toc530601444"/>
-      <w:bookmarkStart w:id="16" w:name="_Toc1403736"/>
+      <w:bookmarkStart w:id="12" w:name="_Toc357152316"/>
+      <w:bookmarkStart w:id="13" w:name="_Toc357154523"/>
+      <w:bookmarkStart w:id="14" w:name="_Toc530601444"/>
+      <w:bookmarkStart w:id="15" w:name="_Toc41389847"/>
       <w:r>
         <w:lastRenderedPageBreak/>
         <w:t>Resumo</w:t>
       </w:r>
+      <w:bookmarkEnd w:id="12"/>
       <w:bookmarkEnd w:id="13"/>
       <w:bookmarkEnd w:id="14"/>
       <w:bookmarkEnd w:id="15"/>
-      <w:bookmarkEnd w:id="16"/>
     </w:p>
     <w:p>
       <w:pPr>
@@ -3191,7 +2327,22 @@
         </w:tabs>
       </w:pPr>
       <w:r>
-        <w:t xml:space="preserve">O Mini Projeto consiste num sistema para a medição de temperatura no habitáculo de um veículo automóvel, utilizando o microcontrolador da Microchip PIC18F45K22. </w:t>
+        <w:t xml:space="preserve">O Mini Projeto consiste num sistema para a medição de temperatura no habitáculo de um veículo automóvel, utilizando o microcontrolador da Microchip PIC18F45K22. O sistema integra um LED e um BUZZER de alarme que é acionado quando a temperatura do habitáculo </w:t>
+      </w:r>
+      <w:r>
+        <w:t xml:space="preserve">é </w:t>
+      </w:r>
+      <w:r>
+        <w:t xml:space="preserve">igual ou superior a uma temperatura de alarme definida pelo utilizador. A interface para programar a temperatura de alarme tanto pode ser por um teclado matricial e um LCD ou através de um computador </w:t>
+      </w:r>
+      <w:r>
+        <w:t>com ligação RS232</w:t>
+      </w:r>
+      <w:r>
+        <w:t xml:space="preserve"> (normalmente, as USB consistem em ligações RS232).</w:t>
+      </w:r>
+      <w:r>
+        <w:tab/>
       </w:r>
     </w:p>
     <w:p>
@@ -3201,21 +2352,30 @@
         </w:tabs>
       </w:pPr>
       <w:r>
-        <w:t>O sistema integra um LED e um BUZZER de alarme que é acionado quando a temperatura do habitáculo igual ou superior a uma temperatura de alarme definida pelo utilizador. A interface para programar a temperatura de alarme tanto pode ser por um teclado matricial e um LCD ou através de um computador ligado por uma USB ao microcontrolador (normalmente, as USB consistem em ligações RS232).</w:t>
-      </w:r>
-      <w:r>
-        <w:tab/>
-      </w:r>
-    </w:p>
-    <w:p>
-      <w:pPr>
+        <w:t>O programa contém algumas funcionalidades adicionais que têm em conta situações de vida real, tais como:</w:t>
+      </w:r>
+    </w:p>
+    <w:p>
+      <w:pPr>
+        <w:pStyle w:val="PargrafodaLista"/>
+        <w:numPr>
+          <w:ilvl w:val="0"/>
+          <w:numId w:val="34"/>
+        </w:numPr>
         <w:tabs>
           <w:tab w:val="left" w:pos="2355"/>
         </w:tabs>
       </w:pPr>
-    </w:p>
-    <w:p>
-      <w:pPr>
+      <w:r>
+        <w:t xml:space="preserve">Se clicar sem querer numa tecla e mudar de menu, existe a possibilidade </w:t>
+      </w:r>
+      <w:r>
+        <w:t>de voltar atrás (tanto no LCD como no terminal);</w:t>
+      </w:r>
+    </w:p>
+    <w:p>
+      <w:pPr>
+        <w:pStyle w:val="PargrafodaLista"/>
         <w:tabs>
           <w:tab w:val="left" w:pos="2355"/>
         </w:tabs>
@@ -3223,6 +2383,68 @@
     </w:p>
     <w:p>
       <w:pPr>
+        <w:pStyle w:val="PargrafodaLista"/>
+        <w:numPr>
+          <w:ilvl w:val="0"/>
+          <w:numId w:val="34"/>
+        </w:numPr>
+        <w:tabs>
+          <w:tab w:val="left" w:pos="2355"/>
+        </w:tabs>
+      </w:pPr>
+      <w:r>
+        <w:t>Existe um PIN para introduzir a temperatura:</w:t>
+      </w:r>
+    </w:p>
+    <w:p>
+      <w:pPr>
+        <w:pStyle w:val="PargrafodaLista"/>
+        <w:numPr>
+          <w:ilvl w:val="1"/>
+          <w:numId w:val="34"/>
+        </w:numPr>
+        <w:tabs>
+          <w:tab w:val="left" w:pos="2355"/>
+        </w:tabs>
+      </w:pPr>
+      <w:r>
+        <w:t>Quando quiser alterar a temperatura de alarme, é necessário colocar o PIN. Se quiser alterar novamente</w:t>
+      </w:r>
+      <w:r>
+        <w:t>, é possível alterar a temperatura sem necessitar de introduzir o PIN até 1 minuto depois de ter introduzido o PIN.</w:t>
+      </w:r>
+    </w:p>
+    <w:p>
+      <w:pPr>
+        <w:pStyle w:val="PargrafodaLista"/>
+        <w:numPr>
+          <w:ilvl w:val="1"/>
+          <w:numId w:val="34"/>
+        </w:numPr>
+        <w:tabs>
+          <w:tab w:val="left" w:pos="2355"/>
+        </w:tabs>
+      </w:pPr>
+      <w:r>
+        <w:t>Se me esquecer do PIN, é possível visualizar o PIN atual se ligar um computador ao microcontrolador (através de RS232).</w:t>
+      </w:r>
+    </w:p>
+    <w:p>
+      <w:pPr>
+        <w:pStyle w:val="PargrafodaLista"/>
+        <w:tabs>
+          <w:tab w:val="left" w:pos="2355"/>
+        </w:tabs>
+        <w:ind w:left="1440"/>
+      </w:pPr>
+    </w:p>
+    <w:p>
+      <w:pPr>
+        <w:pStyle w:val="PargrafodaLista"/>
+        <w:numPr>
+          <w:ilvl w:val="0"/>
+          <w:numId w:val="34"/>
+        </w:numPr>
         <w:tabs>
           <w:tab w:val="left" w:pos="2355"/>
         </w:tabs>
@@ -3490,6 +2712,7 @@
         <w:ind w:left="360"/>
         <w:jc w:val="both"/>
       </w:pPr>
+      <w:bookmarkStart w:id="16" w:name="_Toc41389848"/>
       <w:r>
         <w:rPr>
           <w:noProof/>
@@ -3652,6 +2875,7 @@
           </wp:inline>
         </w:drawing>
       </w:r>
+      <w:bookmarkEnd w:id="16"/>
     </w:p>
     <w:p>
       <w:pPr>
@@ -3659,11 +2883,12 @@
         <w:spacing w:line="360" w:lineRule="auto"/>
         <w:jc w:val="both"/>
       </w:pPr>
+      <w:bookmarkStart w:id="17" w:name="_Toc41389849"/>
       <w:r>
         <w:lastRenderedPageBreak/>
         <w:t>Introdução</w:t>
       </w:r>
-      <w:bookmarkEnd w:id="12"/>
+      <w:bookmarkEnd w:id="17"/>
     </w:p>
     <w:p>
       <w:pPr>
@@ -3769,7 +2994,7 @@
         <w:pStyle w:val="Ttulo1"/>
         <w:spacing w:line="360" w:lineRule="auto"/>
       </w:pPr>
-      <w:bookmarkStart w:id="17" w:name="_Toc1403742"/>
+      <w:bookmarkStart w:id="18" w:name="_Toc41389850"/>
       <w:r>
         <w:lastRenderedPageBreak/>
         <w:t>Título</w:t>
@@ -3780,7 +3005,7 @@
       <w:r>
         <w:t>do capítulo</w:t>
       </w:r>
-      <w:bookmarkEnd w:id="17"/>
+      <w:bookmarkEnd w:id="18"/>
     </w:p>
     <w:p/>
     <w:p/>
@@ -3790,7 +3015,7 @@
         <w:pStyle w:val="Ttulo1"/>
         <w:spacing w:line="360" w:lineRule="auto"/>
       </w:pPr>
-      <w:bookmarkStart w:id="18" w:name="_Toc1403749"/>
+      <w:bookmarkStart w:id="19" w:name="_Toc41389851"/>
       <w:r>
         <w:lastRenderedPageBreak/>
         <w:t>Conclusões</w:t>
@@ -3801,7 +3026,7 @@
       <w:r>
         <w:t>ou Conclusão</w:t>
       </w:r>
-      <w:bookmarkEnd w:id="18"/>
+      <w:bookmarkEnd w:id="19"/>
     </w:p>
     <w:p>
       <w:pPr>
@@ -3915,21 +3140,21 @@
         <w:spacing w:line="360" w:lineRule="auto"/>
         <w:ind w:left="360"/>
       </w:pPr>
-      <w:bookmarkStart w:id="19" w:name="_Toc357152326"/>
-      <w:bookmarkStart w:id="20" w:name="_Toc357154532"/>
-      <w:bookmarkStart w:id="21" w:name="_Toc530601452"/>
-      <w:bookmarkStart w:id="22" w:name="_Toc1403750"/>
+      <w:bookmarkStart w:id="20" w:name="_Toc357152326"/>
+      <w:bookmarkStart w:id="21" w:name="_Toc357154532"/>
+      <w:bookmarkStart w:id="22" w:name="_Toc530601452"/>
+      <w:bookmarkStart w:id="23" w:name="_Toc41389852"/>
       <w:r>
         <w:lastRenderedPageBreak/>
         <w:t>Bibliografia</w:t>
       </w:r>
-      <w:bookmarkEnd w:id="19"/>
       <w:bookmarkEnd w:id="20"/>
       <w:bookmarkEnd w:id="21"/>
+      <w:bookmarkEnd w:id="22"/>
       <w:r>
         <w:t xml:space="preserve"> ou Referências Bibliográficas</w:t>
       </w:r>
-      <w:bookmarkEnd w:id="22"/>
+      <w:bookmarkEnd w:id="23"/>
     </w:p>
     <w:p>
       <w:pPr>
@@ -3960,18 +3185,18 @@
         <w:spacing w:line="360" w:lineRule="auto"/>
         <w:ind w:left="360"/>
       </w:pPr>
-      <w:bookmarkStart w:id="23" w:name="_Toc357152327"/>
-      <w:bookmarkStart w:id="24" w:name="_Toc357154533"/>
-      <w:bookmarkStart w:id="25" w:name="_Toc530601453"/>
-      <w:bookmarkStart w:id="26" w:name="_Toc1403752"/>
+      <w:bookmarkStart w:id="24" w:name="_Toc357152327"/>
+      <w:bookmarkStart w:id="25" w:name="_Toc357154533"/>
+      <w:bookmarkStart w:id="26" w:name="_Toc530601453"/>
+      <w:bookmarkStart w:id="27" w:name="_Toc41389853"/>
       <w:r>
         <w:lastRenderedPageBreak/>
         <w:t>Anexos</w:t>
       </w:r>
-      <w:bookmarkEnd w:id="23"/>
       <w:bookmarkEnd w:id="24"/>
       <w:bookmarkEnd w:id="25"/>
       <w:bookmarkEnd w:id="26"/>
+      <w:bookmarkEnd w:id="27"/>
     </w:p>
     <w:p>
       <w:pPr>
@@ -5569,6 +4794,119 @@
     </w:lvl>
   </w:abstractNum>
   <w:abstractNum w:abstractNumId="13" w15:restartNumberingAfterBreak="0">
+    <w:nsid w:val="31E42F77"/>
+    <w:multiLevelType w:val="hybridMultilevel"/>
+    <w:tmpl w:val="82F68556"/>
+    <w:lvl w:ilvl="0" w:tplc="08090001">
+      <w:start w:val="1"/>
+      <w:numFmt w:val="bullet"/>
+      <w:lvlText w:val=""/>
+      <w:lvlJc w:val="left"/>
+      <w:pPr>
+        <w:ind w:left="720" w:hanging="360"/>
+      </w:pPr>
+      <w:rPr>
+        <w:rFonts w:ascii="Symbol" w:hAnsi="Symbol" w:hint="default"/>
+      </w:rPr>
+    </w:lvl>
+    <w:lvl w:ilvl="1" w:tplc="08090003">
+      <w:start w:val="1"/>
+      <w:numFmt w:val="bullet"/>
+      <w:lvlText w:val="o"/>
+      <w:lvlJc w:val="left"/>
+      <w:pPr>
+        <w:ind w:left="1440" w:hanging="360"/>
+      </w:pPr>
+      <w:rPr>
+        <w:rFonts w:ascii="Courier New" w:hAnsi="Courier New" w:cs="Courier New" w:hint="default"/>
+      </w:rPr>
+    </w:lvl>
+    <w:lvl w:ilvl="2" w:tplc="08090005" w:tentative="1">
+      <w:start w:val="1"/>
+      <w:numFmt w:val="bullet"/>
+      <w:lvlText w:val=""/>
+      <w:lvlJc w:val="left"/>
+      <w:pPr>
+        <w:ind w:left="2160" w:hanging="360"/>
+      </w:pPr>
+      <w:rPr>
+        <w:rFonts w:ascii="Wingdings" w:hAnsi="Wingdings" w:hint="default"/>
+      </w:rPr>
+    </w:lvl>
+    <w:lvl w:ilvl="3" w:tplc="08090001" w:tentative="1">
+      <w:start w:val="1"/>
+      <w:numFmt w:val="bullet"/>
+      <w:lvlText w:val=""/>
+      <w:lvlJc w:val="left"/>
+      <w:pPr>
+        <w:ind w:left="2880" w:hanging="360"/>
+      </w:pPr>
+      <w:rPr>
+        <w:rFonts w:ascii="Symbol" w:hAnsi="Symbol" w:hint="default"/>
+      </w:rPr>
+    </w:lvl>
+    <w:lvl w:ilvl="4" w:tplc="08090003" w:tentative="1">
+      <w:start w:val="1"/>
+      <w:numFmt w:val="bullet"/>
+      <w:lvlText w:val="o"/>
+      <w:lvlJc w:val="left"/>
+      <w:pPr>
+        <w:ind w:left="3600" w:hanging="360"/>
+      </w:pPr>
+      <w:rPr>
+        <w:rFonts w:ascii="Courier New" w:hAnsi="Courier New" w:cs="Courier New" w:hint="default"/>
+      </w:rPr>
+    </w:lvl>
+    <w:lvl w:ilvl="5" w:tplc="08090005" w:tentative="1">
+      <w:start w:val="1"/>
+      <w:numFmt w:val="bullet"/>
+      <w:lvlText w:val=""/>
+      <w:lvlJc w:val="left"/>
+      <w:pPr>
+        <w:ind w:left="4320" w:hanging="360"/>
+      </w:pPr>
+      <w:rPr>
+        <w:rFonts w:ascii="Wingdings" w:hAnsi="Wingdings" w:hint="default"/>
+      </w:rPr>
+    </w:lvl>
+    <w:lvl w:ilvl="6" w:tplc="08090001" w:tentative="1">
+      <w:start w:val="1"/>
+      <w:numFmt w:val="bullet"/>
+      <w:lvlText w:val=""/>
+      <w:lvlJc w:val="left"/>
+      <w:pPr>
+        <w:ind w:left="5040" w:hanging="360"/>
+      </w:pPr>
+      <w:rPr>
+        <w:rFonts w:ascii="Symbol" w:hAnsi="Symbol" w:hint="default"/>
+      </w:rPr>
+    </w:lvl>
+    <w:lvl w:ilvl="7" w:tplc="08090003" w:tentative="1">
+      <w:start w:val="1"/>
+      <w:numFmt w:val="bullet"/>
+      <w:lvlText w:val="o"/>
+      <w:lvlJc w:val="left"/>
+      <w:pPr>
+        <w:ind w:left="5760" w:hanging="360"/>
+      </w:pPr>
+      <w:rPr>
+        <w:rFonts w:ascii="Courier New" w:hAnsi="Courier New" w:cs="Courier New" w:hint="default"/>
+      </w:rPr>
+    </w:lvl>
+    <w:lvl w:ilvl="8" w:tplc="08090005" w:tentative="1">
+      <w:start w:val="1"/>
+      <w:numFmt w:val="bullet"/>
+      <w:lvlText w:val=""/>
+      <w:lvlJc w:val="left"/>
+      <w:pPr>
+        <w:ind w:left="6480" w:hanging="360"/>
+      </w:pPr>
+      <w:rPr>
+        <w:rFonts w:ascii="Wingdings" w:hAnsi="Wingdings" w:hint="default"/>
+      </w:rPr>
+    </w:lvl>
+  </w:abstractNum>
+  <w:abstractNum w:abstractNumId="14" w15:restartNumberingAfterBreak="0">
     <w:nsid w:val="33700D39"/>
     <w:multiLevelType w:val="hybridMultilevel"/>
     <w:tmpl w:val="81A8B350"/>
@@ -5657,7 +4995,7 @@
       </w:pPr>
     </w:lvl>
   </w:abstractNum>
-  <w:abstractNum w:abstractNumId="14" w15:restartNumberingAfterBreak="0">
+  <w:abstractNum w:abstractNumId="15" w15:restartNumberingAfterBreak="0">
     <w:nsid w:val="375748DA"/>
     <w:multiLevelType w:val="hybridMultilevel"/>
     <w:tmpl w:val="10D891B8"/>
@@ -5743,7 +5081,7 @@
       </w:pPr>
     </w:lvl>
   </w:abstractNum>
-  <w:abstractNum w:abstractNumId="15" w15:restartNumberingAfterBreak="0">
+  <w:abstractNum w:abstractNumId="16" w15:restartNumberingAfterBreak="0">
     <w:nsid w:val="38D33323"/>
     <w:multiLevelType w:val="multilevel"/>
     <w:tmpl w:val="2BDAC150"/>
@@ -5904,7 +5242,7 @@
       </w:rPr>
     </w:lvl>
   </w:abstractNum>
-  <w:abstractNum w:abstractNumId="16" w15:restartNumberingAfterBreak="0">
+  <w:abstractNum w:abstractNumId="17" w15:restartNumberingAfterBreak="0">
     <w:nsid w:val="48EF2CCC"/>
     <w:multiLevelType w:val="hybridMultilevel"/>
     <w:tmpl w:val="74EE4678"/>
@@ -6017,7 +5355,7 @@
       </w:rPr>
     </w:lvl>
   </w:abstractNum>
-  <w:abstractNum w:abstractNumId="17" w15:restartNumberingAfterBreak="0">
+  <w:abstractNum w:abstractNumId="18" w15:restartNumberingAfterBreak="0">
     <w:nsid w:val="496D2D57"/>
     <w:multiLevelType w:val="hybridMultilevel"/>
     <w:tmpl w:val="4CEE9A38"/>
@@ -6130,7 +5468,7 @@
       </w:rPr>
     </w:lvl>
   </w:abstractNum>
-  <w:abstractNum w:abstractNumId="18" w15:restartNumberingAfterBreak="0">
+  <w:abstractNum w:abstractNumId="19" w15:restartNumberingAfterBreak="0">
     <w:nsid w:val="4BD91A93"/>
     <w:multiLevelType w:val="hybridMultilevel"/>
     <w:tmpl w:val="4894E924"/>
@@ -6243,7 +5581,7 @@
       </w:rPr>
     </w:lvl>
   </w:abstractNum>
-  <w:abstractNum w:abstractNumId="19" w15:restartNumberingAfterBreak="0">
+  <w:abstractNum w:abstractNumId="20" w15:restartNumberingAfterBreak="0">
     <w:nsid w:val="4D964138"/>
     <w:multiLevelType w:val="hybridMultilevel"/>
     <w:tmpl w:val="A656A594"/>
@@ -6356,7 +5694,7 @@
       </w:rPr>
     </w:lvl>
   </w:abstractNum>
-  <w:abstractNum w:abstractNumId="20" w15:restartNumberingAfterBreak="0">
+  <w:abstractNum w:abstractNumId="21" w15:restartNumberingAfterBreak="0">
     <w:nsid w:val="4E165558"/>
     <w:multiLevelType w:val="hybridMultilevel"/>
     <w:tmpl w:val="8E6079AA"/>
@@ -6442,7 +5780,7 @@
       </w:pPr>
     </w:lvl>
   </w:abstractNum>
-  <w:abstractNum w:abstractNumId="21" w15:restartNumberingAfterBreak="0">
+  <w:abstractNum w:abstractNumId="22" w15:restartNumberingAfterBreak="0">
     <w:nsid w:val="51684278"/>
     <w:multiLevelType w:val="hybridMultilevel"/>
     <w:tmpl w:val="5AAE5844"/>
@@ -6555,7 +5893,7 @@
       </w:rPr>
     </w:lvl>
   </w:abstractNum>
-  <w:abstractNum w:abstractNumId="22" w15:restartNumberingAfterBreak="0">
+  <w:abstractNum w:abstractNumId="23" w15:restartNumberingAfterBreak="0">
     <w:nsid w:val="54A32D27"/>
     <w:multiLevelType w:val="hybridMultilevel"/>
     <w:tmpl w:val="ABF08CFC"/>
@@ -6641,7 +5979,7 @@
       </w:pPr>
     </w:lvl>
   </w:abstractNum>
-  <w:abstractNum w:abstractNumId="23" w15:restartNumberingAfterBreak="0">
+  <w:abstractNum w:abstractNumId="24" w15:restartNumberingAfterBreak="0">
     <w:nsid w:val="5C421FBE"/>
     <w:multiLevelType w:val="hybridMultilevel"/>
     <w:tmpl w:val="0A441128"/>
@@ -6754,7 +6092,7 @@
       </w:rPr>
     </w:lvl>
   </w:abstractNum>
-  <w:abstractNum w:abstractNumId="24" w15:restartNumberingAfterBreak="0">
+  <w:abstractNum w:abstractNumId="25" w15:restartNumberingAfterBreak="0">
     <w:nsid w:val="62A80590"/>
     <w:multiLevelType w:val="hybridMultilevel"/>
     <w:tmpl w:val="D214F978"/>
@@ -6843,7 +6181,7 @@
       </w:pPr>
     </w:lvl>
   </w:abstractNum>
-  <w:abstractNum w:abstractNumId="25" w15:restartNumberingAfterBreak="0">
+  <w:abstractNum w:abstractNumId="26" w15:restartNumberingAfterBreak="0">
     <w:nsid w:val="637D1015"/>
     <w:multiLevelType w:val="hybridMultilevel"/>
     <w:tmpl w:val="54362164"/>
@@ -6956,7 +6294,7 @@
       </w:rPr>
     </w:lvl>
   </w:abstractNum>
-  <w:abstractNum w:abstractNumId="26" w15:restartNumberingAfterBreak="0">
+  <w:abstractNum w:abstractNumId="27" w15:restartNumberingAfterBreak="0">
     <w:nsid w:val="676F5994"/>
     <w:multiLevelType w:val="hybridMultilevel"/>
     <w:tmpl w:val="AA90DBAA"/>
@@ -7045,7 +6383,7 @@
       </w:pPr>
     </w:lvl>
   </w:abstractNum>
-  <w:abstractNum w:abstractNumId="27" w15:restartNumberingAfterBreak="0">
+  <w:abstractNum w:abstractNumId="28" w15:restartNumberingAfterBreak="0">
     <w:nsid w:val="67BC748F"/>
     <w:multiLevelType w:val="hybridMultilevel"/>
     <w:tmpl w:val="E9C03158"/>
@@ -7158,7 +6496,7 @@
       </w:rPr>
     </w:lvl>
   </w:abstractNum>
-  <w:abstractNum w:abstractNumId="28" w15:restartNumberingAfterBreak="0">
+  <w:abstractNum w:abstractNumId="29" w15:restartNumberingAfterBreak="0">
     <w:nsid w:val="6DB92100"/>
     <w:multiLevelType w:val="hybridMultilevel"/>
     <w:tmpl w:val="8AE0390A"/>
@@ -7271,7 +6609,7 @@
       </w:rPr>
     </w:lvl>
   </w:abstractNum>
-  <w:abstractNum w:abstractNumId="29" w15:restartNumberingAfterBreak="0">
+  <w:abstractNum w:abstractNumId="30" w15:restartNumberingAfterBreak="0">
     <w:nsid w:val="7C477416"/>
     <w:multiLevelType w:val="hybridMultilevel"/>
     <w:tmpl w:val="47A27F44"/>
@@ -7358,7 +6696,7 @@
     </w:lvl>
   </w:abstractNum>
   <w:num w:numId="1">
-    <w:abstractNumId w:val="26"/>
+    <w:abstractNumId w:val="27"/>
   </w:num>
   <w:num w:numId="2">
     <w:abstractNumId w:val="5"/>
@@ -7370,64 +6708,64 @@
     <w:abstractNumId w:val="8"/>
   </w:num>
   <w:num w:numId="5">
-    <w:abstractNumId w:val="21"/>
+    <w:abstractNumId w:val="22"/>
   </w:num>
   <w:num w:numId="6">
     <w:abstractNumId w:val="1"/>
   </w:num>
   <w:num w:numId="7">
-    <w:abstractNumId w:val="27"/>
+    <w:abstractNumId w:val="28"/>
   </w:num>
   <w:num w:numId="8">
     <w:abstractNumId w:val="9"/>
   </w:num>
   <w:num w:numId="9">
-    <w:abstractNumId w:val="29"/>
+    <w:abstractNumId w:val="30"/>
   </w:num>
   <w:num w:numId="10">
     <w:abstractNumId w:val="0"/>
   </w:num>
   <w:num w:numId="11">
-    <w:abstractNumId w:val="22"/>
+    <w:abstractNumId w:val="23"/>
   </w:num>
   <w:num w:numId="12">
     <w:abstractNumId w:val="12"/>
   </w:num>
   <w:num w:numId="13">
-    <w:abstractNumId w:val="15"/>
+    <w:abstractNumId w:val="16"/>
   </w:num>
   <w:num w:numId="14">
     <w:abstractNumId w:val="6"/>
   </w:num>
   <w:num w:numId="15">
+    <w:abstractNumId w:val="16"/>
+  </w:num>
+  <w:num w:numId="16">
+    <w:abstractNumId w:val="25"/>
+  </w:num>
+  <w:num w:numId="17">
+    <w:abstractNumId w:val="14"/>
+  </w:num>
+  <w:num w:numId="18">
+    <w:abstractNumId w:val="19"/>
+  </w:num>
+  <w:num w:numId="19">
     <w:abstractNumId w:val="15"/>
   </w:num>
-  <w:num w:numId="16">
-    <w:abstractNumId w:val="24"/>
+  <w:num w:numId="20">
+    <w:abstractNumId w:val="17"/>
   </w:num>
-  <w:num w:numId="17">
-    <w:abstractNumId w:val="13"/>
+  <w:num w:numId="21">
+    <w:abstractNumId w:val="21"/>
   </w:num>
-  <w:num w:numId="18">
+  <w:num w:numId="22">
+    <w:abstractNumId w:val="29"/>
+  </w:num>
+  <w:num w:numId="23">
     <w:abstractNumId w:val="18"/>
   </w:num>
-  <w:num w:numId="19">
-    <w:abstractNumId w:val="14"/>
-  </w:num>
-  <w:num w:numId="20">
-    <w:abstractNumId w:val="16"/>
-  </w:num>
-  <w:num w:numId="21">
-    <w:abstractNumId w:val="20"/>
-  </w:num>
-  <w:num w:numId="22">
-    <w:abstractNumId w:val="28"/>
-  </w:num>
-  <w:num w:numId="23">
-    <w:abstractNumId w:val="17"/>
-  </w:num>
   <w:num w:numId="24">
-    <w:abstractNumId w:val="23"/>
+    <w:abstractNumId w:val="24"/>
   </w:num>
   <w:num w:numId="25">
     <w:abstractNumId w:val="10"/>
@@ -7439,22 +6777,25 @@
     <w:abstractNumId w:val="7"/>
   </w:num>
   <w:num w:numId="28">
-    <w:abstractNumId w:val="15"/>
+    <w:abstractNumId w:val="16"/>
   </w:num>
   <w:num w:numId="29">
-    <w:abstractNumId w:val="25"/>
+    <w:abstractNumId w:val="26"/>
   </w:num>
   <w:num w:numId="30">
     <w:abstractNumId w:val="11"/>
   </w:num>
   <w:num w:numId="31">
-    <w:abstractNumId w:val="15"/>
+    <w:abstractNumId w:val="16"/>
   </w:num>
   <w:num w:numId="32">
     <w:abstractNumId w:val="2"/>
   </w:num>
   <w:num w:numId="33">
-    <w:abstractNumId w:val="19"/>
+    <w:abstractNumId w:val="20"/>
+  </w:num>
+  <w:num w:numId="34">
+    <w:abstractNumId w:val="13"/>
   </w:num>
 </w:numbering>
 </file>
@@ -9091,7 +8432,7 @@
 </file>
 
 <file path=customXml/itemProps1.xml><?xml version="1.0" encoding="utf-8"?>
-<ds:datastoreItem xmlns:ds="http://schemas.openxmlformats.org/officeDocument/2006/customXml" ds:itemID="{BFDC05F4-20A8-4004-B6A2-89F1A65BF1AC}">
+<ds:datastoreItem xmlns:ds="http://schemas.openxmlformats.org/officeDocument/2006/customXml" ds:itemID="{13A5C3CA-31EC-4F95-9752-BF94CF4F40E0}">
   <ds:schemaRefs>
     <ds:schemaRef ds:uri="http://schemas.openxmlformats.org/officeDocument/2006/bibliography"/>
   </ds:schemaRefs>

</xml_diff>